<commit_message>
3.45 added gulp some information
</commit_message>
<xml_diff>
--- a/section 3/3.46 gulp/gulp and nodejs.docx
+++ b/section 3/3.46 gulp/gulp and nodejs.docx
@@ -275,6 +275,7 @@
         <w:rPr>
           <w:sz w:val="32"/>
           <w:szCs w:val="32"/>
+          <w:lang w:val="ru-RU"/>
         </w:rPr>
       </w:pPr>
       <w:proofErr w:type="spellStart"/>
@@ -290,22 +291,76 @@
         <w:rPr>
           <w:sz w:val="32"/>
           <w:szCs w:val="32"/>
-        </w:rPr>
-        <w:t xml:space="preserve"> install --global gulp-cli</w:t>
-      </w:r>
-    </w:p>
-    <w:p>
-      <w:pPr>
-        <w:rPr>
-          <w:sz w:val="32"/>
-          <w:szCs w:val="32"/>
-          <w:lang w:val="ru-RU"/>
-        </w:rPr>
-      </w:pPr>
-      <w:r>
-        <w:rPr>
-          <w:sz w:val="32"/>
-          <w:szCs w:val="32"/>
+          <w:lang w:val="ru-RU"/>
+        </w:rPr>
+        <w:t xml:space="preserve"> </w:t>
+      </w:r>
+      <w:r>
+        <w:rPr>
+          <w:sz w:val="32"/>
+          <w:szCs w:val="32"/>
+        </w:rPr>
+        <w:t>install</w:t>
+      </w:r>
+      <w:r>
+        <w:rPr>
+          <w:sz w:val="32"/>
+          <w:szCs w:val="32"/>
+          <w:lang w:val="ru-RU"/>
+        </w:rPr>
+        <w:t xml:space="preserve"> --</w:t>
+      </w:r>
+      <w:r>
+        <w:rPr>
+          <w:sz w:val="32"/>
+          <w:szCs w:val="32"/>
+        </w:rPr>
+        <w:t>global</w:t>
+      </w:r>
+      <w:r>
+        <w:rPr>
+          <w:sz w:val="32"/>
+          <w:szCs w:val="32"/>
+          <w:lang w:val="ru-RU"/>
+        </w:rPr>
+        <w:t xml:space="preserve"> </w:t>
+      </w:r>
+      <w:r>
+        <w:rPr>
+          <w:sz w:val="32"/>
+          <w:szCs w:val="32"/>
+        </w:rPr>
+        <w:t>gulp</w:t>
+      </w:r>
+      <w:r>
+        <w:rPr>
+          <w:sz w:val="32"/>
+          <w:szCs w:val="32"/>
+          <w:lang w:val="ru-RU"/>
+        </w:rPr>
+        <w:t>-</w:t>
+      </w:r>
+      <w:r>
+        <w:rPr>
+          <w:sz w:val="32"/>
+          <w:szCs w:val="32"/>
+        </w:rPr>
+        <w:t>cli</w:t>
+      </w:r>
+    </w:p>
+    <w:p>
+      <w:pPr>
+        <w:rPr>
+          <w:sz w:val="32"/>
+          <w:szCs w:val="32"/>
+          <w:lang w:val="ru-RU"/>
+        </w:rPr>
+      </w:pPr>
+      <w:r>
+        <w:rPr>
+          <w:sz w:val="32"/>
+          <w:szCs w:val="32"/>
+          <w:lang w:val="ru-RU"/>
         </w:rPr>
         <w:tab/>
       </w:r>
@@ -762,6 +817,79 @@
         <w:rPr>
           <w:sz w:val="32"/>
           <w:szCs w:val="32"/>
+          <w:lang w:val="ru-RU"/>
+        </w:rPr>
+        <w:t xml:space="preserve">для установки </w:t>
+      </w:r>
+      <w:r>
+        <w:rPr>
+          <w:sz w:val="32"/>
+          <w:szCs w:val="32"/>
+        </w:rPr>
+        <w:t>sass</w:t>
+      </w:r>
+    </w:p>
+    <w:p>
+      <w:pPr>
+        <w:jc w:val="both"/>
+        <w:rPr>
+          <w:sz w:val="32"/>
+          <w:szCs w:val="32"/>
+        </w:rPr>
+      </w:pPr>
+      <w:r>
+        <w:rPr>
+          <w:noProof/>
+        </w:rPr>
+        <w:drawing>
+          <wp:inline distT="0" distB="0" distL="0" distR="0" wp14:anchorId="298FAB8B" wp14:editId="07B4C2D9">
+            <wp:extent cx="3343275" cy="723900"/>
+            <wp:effectExtent l="0" t="0" r="9525" b="0"/>
+            <wp:docPr id="270696509" name="Picture 1"/>
+            <wp:cNvGraphicFramePr>
+              <a:graphicFrameLocks xmlns:a="http://schemas.openxmlformats.org/drawingml/2006/main" noChangeAspect="1"/>
+            </wp:cNvGraphicFramePr>
+            <a:graphic xmlns:a="http://schemas.openxmlformats.org/drawingml/2006/main">
+              <a:graphicData uri="http://schemas.openxmlformats.org/drawingml/2006/picture">
+                <pic:pic xmlns:pic="http://schemas.openxmlformats.org/drawingml/2006/picture">
+                  <pic:nvPicPr>
+                    <pic:cNvPr id="270696509" name=""/>
+                    <pic:cNvPicPr/>
+                  </pic:nvPicPr>
+                  <pic:blipFill>
+                    <a:blip r:embed="rId11"/>
+                    <a:stretch>
+                      <a:fillRect/>
+                    </a:stretch>
+                  </pic:blipFill>
+                  <pic:spPr>
+                    <a:xfrm>
+                      <a:off x="0" y="0"/>
+                      <a:ext cx="3343275" cy="723900"/>
+                    </a:xfrm>
+                    <a:prstGeom prst="rect">
+                      <a:avLst/>
+                    </a:prstGeom>
+                  </pic:spPr>
+                </pic:pic>
+              </a:graphicData>
+            </a:graphic>
+          </wp:inline>
+        </w:drawing>
+      </w:r>
+    </w:p>
+    <w:p>
+      <w:pPr>
+        <w:jc w:val="both"/>
+        <w:rPr>
+          <w:sz w:val="32"/>
+          <w:szCs w:val="32"/>
+        </w:rPr>
+      </w:pPr>
+      <w:r>
+        <w:rPr>
+          <w:sz w:val="32"/>
+          <w:szCs w:val="32"/>
         </w:rPr>
         <w:t>Browser sync</w:t>
       </w:r>
@@ -842,7 +970,7 @@
                     <pic:cNvPicPr/>
                   </pic:nvPicPr>
                   <pic:blipFill>
-                    <a:blip r:embed="rId11"/>
+                    <a:blip r:embed="rId12"/>
                     <a:stretch>
                       <a:fillRect/>
                     </a:stretch>
@@ -876,6 +1004,7 @@
           <w:sz w:val="32"/>
           <w:szCs w:val="32"/>
         </w:rPr>
+        <w:lastRenderedPageBreak/>
         <w:t>gulp-</w:t>
       </w:r>
       <w:proofErr w:type="spellStart"/>
@@ -953,7 +1082,6 @@
           <w:sz w:val="32"/>
           <w:szCs w:val="32"/>
         </w:rPr>
-        <w:lastRenderedPageBreak/>
         <w:t>gulp-clean-</w:t>
       </w:r>
       <w:proofErr w:type="spellStart"/>
@@ -974,7 +1102,7 @@
           <w:szCs w:val="32"/>
         </w:rPr>
       </w:pPr>
-      <w:hyperlink r:id="rId12" w:history="1">
+      <w:hyperlink r:id="rId13" w:history="1">
         <w:r>
           <w:rPr>
             <w:rStyle w:val="Hyperlink"/>
@@ -1024,6 +1152,142 @@
           <w:szCs w:val="32"/>
         </w:rPr>
         <w:t xml:space="preserve"> --save-dev</w:t>
+      </w:r>
+    </w:p>
+    <w:p>
+      <w:pPr>
+        <w:jc w:val="both"/>
+        <w:rPr>
+          <w:sz w:val="32"/>
+          <w:szCs w:val="32"/>
+        </w:rPr>
+      </w:pPr>
+    </w:p>
+    <w:p>
+      <w:pPr>
+        <w:jc w:val="both"/>
+        <w:rPr>
+          <w:sz w:val="32"/>
+          <w:szCs w:val="32"/>
+          <w:lang w:val="ru-RU"/>
+        </w:rPr>
+      </w:pPr>
+      <w:r>
+        <w:rPr>
+          <w:sz w:val="32"/>
+          <w:szCs w:val="32"/>
+          <w:lang w:val="ru-RU"/>
+        </w:rPr>
+        <w:t xml:space="preserve">для примера смотри файл </w:t>
+      </w:r>
+      <w:r>
+        <w:rPr>
+          <w:sz w:val="32"/>
+          <w:szCs w:val="32"/>
+          <w:lang w:val="ru-RU"/>
+        </w:rPr>
+        <w:t>gulpfile.js</w:t>
+      </w:r>
+    </w:p>
+    <w:p>
+      <w:pPr>
+        <w:jc w:val="both"/>
+        <w:rPr>
+          <w:sz w:val="32"/>
+          <w:szCs w:val="32"/>
+          <w:lang w:val="ru-RU"/>
+        </w:rPr>
+      </w:pPr>
+      <w:r>
+        <w:rPr>
+          <w:noProof/>
+        </w:rPr>
+        <w:drawing>
+          <wp:inline distT="0" distB="0" distL="0" distR="0" wp14:anchorId="2E0CF564" wp14:editId="37B4EB9A">
+            <wp:extent cx="6055914" cy="5554980"/>
+            <wp:effectExtent l="0" t="0" r="2540" b="7620"/>
+            <wp:docPr id="1535675335" name="Picture 1"/>
+            <wp:cNvGraphicFramePr>
+              <a:graphicFrameLocks xmlns:a="http://schemas.openxmlformats.org/drawingml/2006/main" noChangeAspect="1"/>
+            </wp:cNvGraphicFramePr>
+            <a:graphic xmlns:a="http://schemas.openxmlformats.org/drawingml/2006/main">
+              <a:graphicData uri="http://schemas.openxmlformats.org/drawingml/2006/picture">
+                <pic:pic xmlns:pic="http://schemas.openxmlformats.org/drawingml/2006/picture">
+                  <pic:nvPicPr>
+                    <pic:cNvPr id="1535675335" name=""/>
+                    <pic:cNvPicPr/>
+                  </pic:nvPicPr>
+                  <pic:blipFill>
+                    <a:blip r:embed="rId14"/>
+                    <a:stretch>
+                      <a:fillRect/>
+                    </a:stretch>
+                  </pic:blipFill>
+                  <pic:spPr>
+                    <a:xfrm>
+                      <a:off x="0" y="0"/>
+                      <a:ext cx="6060372" cy="5559070"/>
+                    </a:xfrm>
+                    <a:prstGeom prst="rect">
+                      <a:avLst/>
+                    </a:prstGeom>
+                  </pic:spPr>
+                </pic:pic>
+              </a:graphicData>
+            </a:graphic>
+          </wp:inline>
+        </w:drawing>
+      </w:r>
+    </w:p>
+    <w:p>
+      <w:pPr>
+        <w:jc w:val="both"/>
+        <w:rPr>
+          <w:sz w:val="32"/>
+          <w:szCs w:val="32"/>
+          <w:lang w:val="ru-RU"/>
+        </w:rPr>
+      </w:pPr>
+    </w:p>
+    <w:p>
+      <w:pPr>
+        <w:jc w:val="both"/>
+        <w:rPr>
+          <w:sz w:val="32"/>
+          <w:szCs w:val="32"/>
+        </w:rPr>
+      </w:pPr>
+      <w:r>
+        <w:rPr>
+          <w:sz w:val="32"/>
+          <w:szCs w:val="32"/>
+          <w:lang w:val="ru-RU"/>
+        </w:rPr>
+        <w:lastRenderedPageBreak/>
+        <w:t>К</w:t>
+      </w:r>
+      <w:r>
+        <w:rPr>
+          <w:sz w:val="32"/>
+          <w:szCs w:val="32"/>
+          <w:lang w:val="ru-RU"/>
+        </w:rPr>
+        <w:t>оманда</w:t>
+      </w:r>
+      <w:r>
+        <w:rPr>
+          <w:sz w:val="32"/>
+          <w:szCs w:val="32"/>
+          <w:lang w:val="ru-RU"/>
+        </w:rPr>
+        <w:t xml:space="preserve"> </w:t>
+      </w:r>
+      <w:r>
+        <w:rPr>
+          <w:sz w:val="32"/>
+          <w:szCs w:val="32"/>
+        </w:rPr>
+        <w:t>gulp</w:t>
       </w:r>
     </w:p>
     <w:sectPr>

</xml_diff>